<commit_message>
Updated a business requirement for more detail
</commit_message>
<xml_diff>
--- a/RedwoodPLG/Information Package.docx
+++ b/RedwoodPLG/Information Package.docx
@@ -49,8 +49,6 @@
       <w:r>
         <w:t xml:space="preserve"> track agent activity, we want to know how many properties of each sale status each agent has at a given time? Are there times during the year/ quarter/ month/ week where our agents get </w:t>
       </w:r>
-      <w:bookmarkStart w:id="0" w:name="_GoBack"/>
-      <w:bookmarkEnd w:id="0"/>
     </w:p>
     <w:p>
       <w:pPr>
@@ -75,6 +73,9 @@
       <w:r>
         <w:t>How many sellers are there in each city?</w:t>
       </w:r>
+      <w:r>
+        <w:t xml:space="preserve"> Are there times of the year when certain cities are more active than others? What times of the year do areas see greater times of sellers? Buyers? How can we balance those?</w:t>
+      </w:r>
     </w:p>
     <w:p>
       <w:pPr>
@@ -92,6 +93,8 @@
       <w:pPr>
         <w:pStyle w:val="ListParagraph"/>
       </w:pPr>
+      <w:bookmarkStart w:id="0" w:name="_GoBack"/>
+      <w:bookmarkEnd w:id="0"/>
     </w:p>
     <w:p>
       <w:pPr>
@@ -107,7 +110,7 @@
     <w:tbl>
       <w:tblPr>
         <w:tblStyle w:val="TableGrid"/>
-        <w:tblpPr w:leftFromText="180" w:rightFromText="180" w:vertAnchor="page" w:horzAnchor="margin" w:tblpY="4489"/>
+        <w:tblpPr w:leftFromText="180" w:rightFromText="180" w:vertAnchor="page" w:horzAnchor="margin" w:tblpY="5155"/>
         <w:tblW w:w="0" w:type="auto"/>
         <w:tblLook w:val="05A0" w:firstRow="1" w:lastRow="0" w:firstColumn="1" w:lastColumn="1" w:noHBand="0" w:noVBand="1"/>
       </w:tblPr>

</xml_diff>